<commit_message>
source code done, need na lang ng whitespace reading(doesn't work with word, works with libre office)
</commit_message>
<xml_diff>
--- a/[SOFMETH] MCO3/sourcecode.docx
+++ b/[SOFMETH] MCO3/sourcecode.docx
@@ -3,27 +3,35 @@
 <w:document xmlns:w="http://schemas.openxmlformats.org/wordprocessingml/2006/main">
   <w:body>
     <w:p>
-      <w:r>
-        <w:br/>
-        <w:br/>
-      </w:r>
+      <w:r/>
     </w:p>
     <w:tbl>
       <w:tblPr>
         <w:tblW w:w="0" w:type="auto"/>
+        <w:tblBorders>
+          <w:top w:val="single"/>
+          <w:left w:val="single"/>
+          <w:bottom w:val="single"/>
+          <w:right w:val="single"/>
+          <w:insideH w:val="single"/>
+          <w:insideV w:val="single"/>
+        </w:tblBorders>
+      </w:tblPr>
+      <w:tblPr>
+        <w:tblW w:type="dxa" w:w="9000"/>
       </w:tblPr>
       <w:tr>
         <w:tc>
           <w:p>
             <w:r>
-              <w:t>Name: test</w:t>
+              <w:t>Name: testt</w:t>
             </w:r>
           </w:p>
         </w:tc>
         <w:tc>
           <w:p>
             <w:r>
-              <w:t>Date: test</w:t>
+              <w:t>Date: testt</w:t>
             </w:r>
           </w:p>
         </w:tc>
@@ -63,7 +71,123 @@
     </w:tbl>
     <w:p>
       <w:r>
-        <w:t>test</w:t>
+        <w:br/>
+        <w:br/>
+        <w:t>#include &lt;stdio.h&gt;</w:t>
+        <w:br/>
+        <w:t>#include &lt;stdlib.h&gt;</w:t>
+        <w:br/>
+        <w:t>int main(){</w:t>
+        <w:br/>
+        <w:t>	FILE *fp = fopen("sofmeth 1.c", "r");</w:t>
+        <w:br/>
+        <w:t>	int lineCount = 0;</w:t>
+        <w:br/>
+        <w:t>	int multiFlag = 0;</w:t>
+        <w:br/>
+        <w:t>	int charFlag = 0;</w:t>
+        <w:br/>
+        <w:t>	int lineFlag = 0;</w:t>
+        <w:br/>
+        <w:t>	int tabFlag = 0;</w:t>
+        <w:br/>
+        <w:t>	int skipFlag = 0;</w:t>
+        <w:br/>
+        <w:t>	int i;</w:t>
+        <w:br/>
+        <w:t>	if(fp != NULL){</w:t>
+        <w:br/>
+        <w:t>		char line[1024];	</w:t>
+        <w:br/>
+        <w:t>		while(fgets(line, sizeof(line), fp) != NULL){</w:t>
+        <w:br/>
+        <w:t>			for(i = 0; i &lt; strlen(line); i++){</w:t>
+        <w:br/>
+        <w:t>				if(line[0] == '\n' || multiFlag == 1){</w:t>
+        <w:br/>
+        <w:t>					lineFlag = 1;</w:t>
+        <w:br/>
+        <w:t>					break;</w:t>
+        <w:br/>
+        <w:t>				}</w:t>
+        <w:br/>
+        <w:t>				if(line[i] == '/' &amp;&amp; line[i+1] == '*'){</w:t>
+        <w:br/>
+        <w:t>					lineFlag = 1;</w:t>
+        <w:br/>
+        <w:t>					multiFlag = 1;</w:t>
+        <w:br/>
+        <w:t>				}</w:t>
+        <w:br/>
+        <w:t>				if(line[i] == '*' &amp;&amp; line[i+1] == '/'){</w:t>
+        <w:br/>
+        <w:t>					lineFlag = 0;</w:t>
+        <w:br/>
+        <w:t>					multiFlag = 0;</w:t>
+        <w:br/>
+        <w:t>					i++;</w:t>
+        <w:br/>
+        <w:t>					skipFlag = 1;</w:t>
+        <w:br/>
+        <w:t>				}</w:t>
+        <w:br/>
+        <w:t>				if(line[i] != ' ' &amp;&amp; skipFlag == 0){</w:t>
+        <w:br/>
+        <w:t>					if(line[i] == '/' &amp;&amp; line[i+1] == '/' &amp;&amp; charFlag == 0){</w:t>
+        <w:br/>
+        <w:t xml:space="preserve">						break; </w:t>
+        <w:br/>
+        <w:t>					}</w:t>
+        <w:br/>
+        <w:t>					if(line[i] == '\t' &amp;&amp; charFlag == 0){</w:t>
+        <w:br/>
+        <w:t>						tabFlag = 1;</w:t>
+        <w:br/>
+        <w:t>					}</w:t>
+        <w:br/>
+        <w:t>					if(line[i] != '\t' &amp;&amp; line[i] != '\n' &amp;&amp; multiFlag == 0){</w:t>
+        <w:br/>
+        <w:t>						charFlag = 1;</w:t>
+        <w:br/>
+        <w:t>						tabFlag = 0;</w:t>
+        <w:br/>
+        <w:t>					}</w:t>
+        <w:br/>
+        <w:t>				}</w:t>
+        <w:br/>
+        <w:t>				if(i == strlen(line) - 1 &amp;&amp; tabFlag == 1 &amp;&amp; skipFlag == 0){</w:t>
+        <w:br/>
+        <w:t>					break;</w:t>
+        <w:br/>
+        <w:t>				}</w:t>
+        <w:br/>
+        <w:t><![CDATA[				if(i == strlen(line) - 1 && charFlag == 1 && lineFlag == 0 && skipFlag == 0){]]></w:t>
+        <w:br/>
+        <w:t>					lineCount++;</w:t>
+        <w:br/>
+        <w:t>				}</w:t>
+        <w:br/>
+        <w:t>				skipFlag = 0;</w:t>
+        <w:br/>
+        <w:t>			}</w:t>
+        <w:br/>
+        <w:t>			charFlag = 0;</w:t>
+        <w:br/>
+        <w:t>			tabFlag = 0;</w:t>
+        <w:br/>
+        <w:t>			lineFlag = 0;</w:t>
+        <w:br/>
+        <w:t>			multiFlag = 0;</w:t>
+        <w:br/>
+        <w:t>		}</w:t>
+        <w:br/>
+        <w:t>		fclose(fp);</w:t>
+        <w:br/>
+        <w:t>		printf("%d", lineCount);</w:t>
+        <w:br/>
+        <w:t>	}</w:t>
+        <w:br/>
+        <w:t>}</w:t>
       </w:r>
     </w:p>
   </w:body>

</xml_diff>